<commit_message>
Finished sythetic control code
</commit_message>
<xml_diff>
--- a/Problem Sets/Problem Set 4/Problem-Set-4.docx
+++ b/Problem Sets/Problem Set 4/Problem-Set-4.docx
@@ -395,6 +395,1515 @@
     </w:p>
     <w:p>
       <w:pPr>
+        <w:pStyle w:val="SourceCode"/>
+      </w:pPr>
+      <w:r>
+        <w:rPr>
+          <w:rStyle w:val="NormalTok"/>
+        </w:rPr>
+        <w:t xml:space="preserve">prop_quan &lt;-</w:t>
+      </w:r>
+      <w:r>
+        <w:rPr>
+          <w:rStyle w:val="StringTok"/>
+        </w:rPr>
+        <w:t xml:space="preserve"> </w:t>
+      </w:r>
+      <w:r>
+        <w:rPr>
+          <w:rStyle w:val="KeywordTok"/>
+        </w:rPr>
+        <w:t xml:space="preserve">as.numeric</w:t>
+      </w:r>
+      <w:r>
+        <w:rPr>
+          <w:rStyle w:val="NormalTok"/>
+        </w:rPr>
+        <w:t xml:space="preserve">(</w:t>
+      </w:r>
+      <w:r>
+        <w:rPr>
+          <w:rStyle w:val="KeywordTok"/>
+        </w:rPr>
+        <w:t xml:space="preserve">quantile</w:t>
+      </w:r>
+      <w:r>
+        <w:rPr>
+          <w:rStyle w:val="NormalTok"/>
+        </w:rPr>
+        <w:t xml:space="preserve">(psid</w:t>
+      </w:r>
+      <w:r>
+        <w:rPr>
+          <w:rStyle w:val="OperatorTok"/>
+        </w:rPr>
+        <w:t xml:space="preserve">$</w:t>
+      </w:r>
+      <w:r>
+        <w:rPr>
+          <w:rStyle w:val="NormalTok"/>
+        </w:rPr>
+        <w:t xml:space="preserve">propensity[psid</w:t>
+      </w:r>
+      <w:r>
+        <w:rPr>
+          <w:rStyle w:val="OperatorTok"/>
+        </w:rPr>
+        <w:t xml:space="preserve">$</w:t>
+      </w:r>
+      <w:r>
+        <w:rPr>
+          <w:rStyle w:val="NormalTok"/>
+        </w:rPr>
+        <w:t xml:space="preserve">treat </w:t>
+      </w:r>
+      <w:r>
+        <w:rPr>
+          <w:rStyle w:val="OperatorTok"/>
+        </w:rPr>
+        <w:t xml:space="preserve">==</w:t>
+      </w:r>
+      <w:r>
+        <w:rPr>
+          <w:rStyle w:val="StringTok"/>
+        </w:rPr>
+        <w:t xml:space="preserve"> </w:t>
+      </w:r>
+      <w:r>
+        <w:rPr>
+          <w:rStyle w:val="DecValTok"/>
+        </w:rPr>
+        <w:t xml:space="preserve">1</w:t>
+      </w:r>
+      <w:r>
+        <w:rPr>
+          <w:rStyle w:val="NormalTok"/>
+        </w:rPr>
+        <w:t xml:space="preserve">], </w:t>
+      </w:r>
+      <w:r>
+        <w:rPr>
+          <w:rStyle w:val="DataTypeTok"/>
+        </w:rPr>
+        <w:t xml:space="preserve">probs =</w:t>
+      </w:r>
+      <w:r>
+        <w:rPr>
+          <w:rStyle w:val="NormalTok"/>
+        </w:rPr>
+        <w:t xml:space="preserve"> </w:t>
+      </w:r>
+      <w:r>
+        <w:rPr>
+          <w:rStyle w:val="KeywordTok"/>
+        </w:rPr>
+        <w:t xml:space="preserve">c</w:t>
+      </w:r>
+      <w:r>
+        <w:rPr>
+          <w:rStyle w:val="NormalTok"/>
+        </w:rPr>
+        <w:t xml:space="preserve">(</w:t>
+      </w:r>
+      <w:r>
+        <w:rPr>
+          <w:rStyle w:val="FloatTok"/>
+        </w:rPr>
+        <w:t xml:space="preserve">0.2</w:t>
+      </w:r>
+      <w:r>
+        <w:rPr>
+          <w:rStyle w:val="NormalTok"/>
+        </w:rPr>
+        <w:t xml:space="preserve">, </w:t>
+      </w:r>
+      <w:r>
+        <w:rPr>
+          <w:rStyle w:val="FloatTok"/>
+        </w:rPr>
+        <w:t xml:space="preserve">0.4</w:t>
+      </w:r>
+      <w:r>
+        <w:rPr>
+          <w:rStyle w:val="NormalTok"/>
+        </w:rPr>
+        <w:t xml:space="preserve">, </w:t>
+      </w:r>
+      <w:r>
+        <w:rPr>
+          <w:rStyle w:val="FloatTok"/>
+        </w:rPr>
+        <w:t xml:space="preserve">0.6</w:t>
+      </w:r>
+      <w:r>
+        <w:rPr>
+          <w:rStyle w:val="NormalTok"/>
+        </w:rPr>
+        <w:t xml:space="preserve">, </w:t>
+      </w:r>
+      <w:r>
+        <w:rPr>
+          <w:rStyle w:val="FloatTok"/>
+        </w:rPr>
+        <w:t xml:space="preserve">0.8</w:t>
+      </w:r>
+      <w:r>
+        <w:rPr>
+          <w:rStyle w:val="NormalTok"/>
+        </w:rPr>
+        <w:t xml:space="preserve">)))</w:t>
+      </w:r>
+      <w:r>
+        <w:br/>
+      </w:r>
+      <w:r>
+        <w:rPr>
+          <w:rStyle w:val="ControlFlowTok"/>
+        </w:rPr>
+        <w:t xml:space="preserve">for</w:t>
+      </w:r>
+      <w:r>
+        <w:rPr>
+          <w:rStyle w:val="NormalTok"/>
+        </w:rPr>
+        <w:t xml:space="preserve"> (i </w:t>
+      </w:r>
+      <w:r>
+        <w:rPr>
+          <w:rStyle w:val="ControlFlowTok"/>
+        </w:rPr>
+        <w:t xml:space="preserve">in</w:t>
+      </w:r>
+      <w:r>
+        <w:rPr>
+          <w:rStyle w:val="NormalTok"/>
+        </w:rPr>
+        <w:t xml:space="preserve"> (</w:t>
+      </w:r>
+      <w:r>
+        <w:rPr>
+          <w:rStyle w:val="DecValTok"/>
+        </w:rPr>
+        <w:t xml:space="preserve">1</w:t>
+      </w:r>
+      <w:r>
+        <w:rPr>
+          <w:rStyle w:val="OperatorTok"/>
+        </w:rPr>
+        <w:t xml:space="preserve">:</w:t>
+      </w:r>
+      <w:r>
+        <w:rPr>
+          <w:rStyle w:val="KeywordTok"/>
+        </w:rPr>
+        <w:t xml:space="preserve">dim</w:t>
+      </w:r>
+      <w:r>
+        <w:rPr>
+          <w:rStyle w:val="NormalTok"/>
+        </w:rPr>
+        <w:t xml:space="preserve">(psid)[</w:t>
+      </w:r>
+      <w:r>
+        <w:rPr>
+          <w:rStyle w:val="DecValTok"/>
+        </w:rPr>
+        <w:t xml:space="preserve">1</w:t>
+      </w:r>
+      <w:r>
+        <w:rPr>
+          <w:rStyle w:val="NormalTok"/>
+        </w:rPr>
+        <w:t xml:space="preserve">])){</w:t>
+      </w:r>
+      <w:r>
+        <w:br/>
+      </w:r>
+      <w:r>
+        <w:rPr>
+          <w:rStyle w:val="NormalTok"/>
+        </w:rPr>
+        <w:t xml:space="preserve">  </w:t>
+      </w:r>
+      <w:r>
+        <w:rPr>
+          <w:rStyle w:val="ControlFlowTok"/>
+        </w:rPr>
+        <w:t xml:space="preserve">if</w:t>
+      </w:r>
+      <w:r>
+        <w:rPr>
+          <w:rStyle w:val="NormalTok"/>
+        </w:rPr>
+        <w:t xml:space="preserve"> (psid</w:t>
+      </w:r>
+      <w:r>
+        <w:rPr>
+          <w:rStyle w:val="OperatorTok"/>
+        </w:rPr>
+        <w:t xml:space="preserve">$</w:t>
+      </w:r>
+      <w:r>
+        <w:rPr>
+          <w:rStyle w:val="NormalTok"/>
+        </w:rPr>
+        <w:t xml:space="preserve">propensity[i] </w:t>
+      </w:r>
+      <w:r>
+        <w:rPr>
+          <w:rStyle w:val="OperatorTok"/>
+        </w:rPr>
+        <w:t xml:space="preserve">&lt;</w:t>
+      </w:r>
+      <w:r>
+        <w:rPr>
+          <w:rStyle w:val="StringTok"/>
+        </w:rPr>
+        <w:t xml:space="preserve"> </w:t>
+      </w:r>
+      <w:r>
+        <w:rPr>
+          <w:rStyle w:val="NormalTok"/>
+        </w:rPr>
+        <w:t xml:space="preserve">prop_quan[</w:t>
+      </w:r>
+      <w:r>
+        <w:rPr>
+          <w:rStyle w:val="DecValTok"/>
+        </w:rPr>
+        <w:t xml:space="preserve">1</w:t>
+      </w:r>
+      <w:r>
+        <w:rPr>
+          <w:rStyle w:val="NormalTok"/>
+        </w:rPr>
+        <w:t xml:space="preserve">]) psid</w:t>
+      </w:r>
+      <w:r>
+        <w:rPr>
+          <w:rStyle w:val="OperatorTok"/>
+        </w:rPr>
+        <w:t xml:space="preserve">$</w:t>
+      </w:r>
+      <w:r>
+        <w:rPr>
+          <w:rStyle w:val="NormalTok"/>
+        </w:rPr>
+        <w:t xml:space="preserve">class[i] =</w:t>
+      </w:r>
+      <w:r>
+        <w:rPr>
+          <w:rStyle w:val="StringTok"/>
+        </w:rPr>
+        <w:t xml:space="preserve"> </w:t>
+      </w:r>
+      <w:r>
+        <w:rPr>
+          <w:rStyle w:val="DecValTok"/>
+        </w:rPr>
+        <w:t xml:space="preserve">1</w:t>
+      </w:r>
+      <w:r>
+        <w:br/>
+      </w:r>
+      <w:r>
+        <w:rPr>
+          <w:rStyle w:val="NormalTok"/>
+        </w:rPr>
+        <w:t xml:space="preserve">  </w:t>
+      </w:r>
+      <w:r>
+        <w:rPr>
+          <w:rStyle w:val="ControlFlowTok"/>
+        </w:rPr>
+        <w:t xml:space="preserve">if</w:t>
+      </w:r>
+      <w:r>
+        <w:rPr>
+          <w:rStyle w:val="NormalTok"/>
+        </w:rPr>
+        <w:t xml:space="preserve"> (psid</w:t>
+      </w:r>
+      <w:r>
+        <w:rPr>
+          <w:rStyle w:val="OperatorTok"/>
+        </w:rPr>
+        <w:t xml:space="preserve">$</w:t>
+      </w:r>
+      <w:r>
+        <w:rPr>
+          <w:rStyle w:val="NormalTok"/>
+        </w:rPr>
+        <w:t xml:space="preserve">propensity[i] </w:t>
+      </w:r>
+      <w:r>
+        <w:rPr>
+          <w:rStyle w:val="OperatorTok"/>
+        </w:rPr>
+        <w:t xml:space="preserve">&gt;=</w:t>
+      </w:r>
+      <w:r>
+        <w:rPr>
+          <w:rStyle w:val="StringTok"/>
+        </w:rPr>
+        <w:t xml:space="preserve"> </w:t>
+      </w:r>
+      <w:r>
+        <w:rPr>
+          <w:rStyle w:val="NormalTok"/>
+        </w:rPr>
+        <w:t xml:space="preserve">prop_quan[</w:t>
+      </w:r>
+      <w:r>
+        <w:rPr>
+          <w:rStyle w:val="DecValTok"/>
+        </w:rPr>
+        <w:t xml:space="preserve">1</w:t>
+      </w:r>
+      <w:r>
+        <w:rPr>
+          <w:rStyle w:val="NormalTok"/>
+        </w:rPr>
+        <w:t xml:space="preserve">] </w:t>
+      </w:r>
+      <w:r>
+        <w:rPr>
+          <w:rStyle w:val="OperatorTok"/>
+        </w:rPr>
+        <w:t xml:space="preserve">&amp;</w:t>
+      </w:r>
+      <w:r>
+        <w:rPr>
+          <w:rStyle w:val="StringTok"/>
+        </w:rPr>
+        <w:t xml:space="preserve"> </w:t>
+      </w:r>
+      <w:r>
+        <w:rPr>
+          <w:rStyle w:val="NormalTok"/>
+        </w:rPr>
+        <w:t xml:space="preserve">psid</w:t>
+      </w:r>
+      <w:r>
+        <w:rPr>
+          <w:rStyle w:val="OperatorTok"/>
+        </w:rPr>
+        <w:t xml:space="preserve">$</w:t>
+      </w:r>
+      <w:r>
+        <w:rPr>
+          <w:rStyle w:val="NormalTok"/>
+        </w:rPr>
+        <w:t xml:space="preserve">propensity[i] </w:t>
+      </w:r>
+      <w:r>
+        <w:rPr>
+          <w:rStyle w:val="OperatorTok"/>
+        </w:rPr>
+        <w:t xml:space="preserve">&lt;</w:t>
+      </w:r>
+      <w:r>
+        <w:rPr>
+          <w:rStyle w:val="StringTok"/>
+        </w:rPr>
+        <w:t xml:space="preserve"> </w:t>
+      </w:r>
+      <w:r>
+        <w:rPr>
+          <w:rStyle w:val="NormalTok"/>
+        </w:rPr>
+        <w:t xml:space="preserve">prop_quan[</w:t>
+      </w:r>
+      <w:r>
+        <w:rPr>
+          <w:rStyle w:val="DecValTok"/>
+        </w:rPr>
+        <w:t xml:space="preserve">2</w:t>
+      </w:r>
+      <w:r>
+        <w:rPr>
+          <w:rStyle w:val="NormalTok"/>
+        </w:rPr>
+        <w:t xml:space="preserve">]) psid</w:t>
+      </w:r>
+      <w:r>
+        <w:rPr>
+          <w:rStyle w:val="OperatorTok"/>
+        </w:rPr>
+        <w:t xml:space="preserve">$</w:t>
+      </w:r>
+      <w:r>
+        <w:rPr>
+          <w:rStyle w:val="NormalTok"/>
+        </w:rPr>
+        <w:t xml:space="preserve">class[i] =</w:t>
+      </w:r>
+      <w:r>
+        <w:rPr>
+          <w:rStyle w:val="StringTok"/>
+        </w:rPr>
+        <w:t xml:space="preserve"> </w:t>
+      </w:r>
+      <w:r>
+        <w:rPr>
+          <w:rStyle w:val="DecValTok"/>
+        </w:rPr>
+        <w:t xml:space="preserve">2</w:t>
+      </w:r>
+      <w:r>
+        <w:br/>
+      </w:r>
+      <w:r>
+        <w:rPr>
+          <w:rStyle w:val="NormalTok"/>
+        </w:rPr>
+        <w:t xml:space="preserve">  </w:t>
+      </w:r>
+      <w:r>
+        <w:rPr>
+          <w:rStyle w:val="ControlFlowTok"/>
+        </w:rPr>
+        <w:t xml:space="preserve">if</w:t>
+      </w:r>
+      <w:r>
+        <w:rPr>
+          <w:rStyle w:val="NormalTok"/>
+        </w:rPr>
+        <w:t xml:space="preserve"> (psid</w:t>
+      </w:r>
+      <w:r>
+        <w:rPr>
+          <w:rStyle w:val="OperatorTok"/>
+        </w:rPr>
+        <w:t xml:space="preserve">$</w:t>
+      </w:r>
+      <w:r>
+        <w:rPr>
+          <w:rStyle w:val="NormalTok"/>
+        </w:rPr>
+        <w:t xml:space="preserve">propensity[i] </w:t>
+      </w:r>
+      <w:r>
+        <w:rPr>
+          <w:rStyle w:val="OperatorTok"/>
+        </w:rPr>
+        <w:t xml:space="preserve">&gt;=</w:t>
+      </w:r>
+      <w:r>
+        <w:rPr>
+          <w:rStyle w:val="StringTok"/>
+        </w:rPr>
+        <w:t xml:space="preserve"> </w:t>
+      </w:r>
+      <w:r>
+        <w:rPr>
+          <w:rStyle w:val="NormalTok"/>
+        </w:rPr>
+        <w:t xml:space="preserve">prop_quan[</w:t>
+      </w:r>
+      <w:r>
+        <w:rPr>
+          <w:rStyle w:val="DecValTok"/>
+        </w:rPr>
+        <w:t xml:space="preserve">2</w:t>
+      </w:r>
+      <w:r>
+        <w:rPr>
+          <w:rStyle w:val="NormalTok"/>
+        </w:rPr>
+        <w:t xml:space="preserve">] </w:t>
+      </w:r>
+      <w:r>
+        <w:rPr>
+          <w:rStyle w:val="OperatorTok"/>
+        </w:rPr>
+        <w:t xml:space="preserve">&amp;</w:t>
+      </w:r>
+      <w:r>
+        <w:rPr>
+          <w:rStyle w:val="StringTok"/>
+        </w:rPr>
+        <w:t xml:space="preserve"> </w:t>
+      </w:r>
+      <w:r>
+        <w:rPr>
+          <w:rStyle w:val="NormalTok"/>
+        </w:rPr>
+        <w:t xml:space="preserve">psid</w:t>
+      </w:r>
+      <w:r>
+        <w:rPr>
+          <w:rStyle w:val="OperatorTok"/>
+        </w:rPr>
+        <w:t xml:space="preserve">$</w:t>
+      </w:r>
+      <w:r>
+        <w:rPr>
+          <w:rStyle w:val="NormalTok"/>
+        </w:rPr>
+        <w:t xml:space="preserve">propensity[i] </w:t>
+      </w:r>
+      <w:r>
+        <w:rPr>
+          <w:rStyle w:val="OperatorTok"/>
+        </w:rPr>
+        <w:t xml:space="preserve">&lt;</w:t>
+      </w:r>
+      <w:r>
+        <w:rPr>
+          <w:rStyle w:val="StringTok"/>
+        </w:rPr>
+        <w:t xml:space="preserve"> </w:t>
+      </w:r>
+      <w:r>
+        <w:rPr>
+          <w:rStyle w:val="NormalTok"/>
+        </w:rPr>
+        <w:t xml:space="preserve">prop_quan[</w:t>
+      </w:r>
+      <w:r>
+        <w:rPr>
+          <w:rStyle w:val="DecValTok"/>
+        </w:rPr>
+        <w:t xml:space="preserve">3</w:t>
+      </w:r>
+      <w:r>
+        <w:rPr>
+          <w:rStyle w:val="NormalTok"/>
+        </w:rPr>
+        <w:t xml:space="preserve">]) psid</w:t>
+      </w:r>
+      <w:r>
+        <w:rPr>
+          <w:rStyle w:val="OperatorTok"/>
+        </w:rPr>
+        <w:t xml:space="preserve">$</w:t>
+      </w:r>
+      <w:r>
+        <w:rPr>
+          <w:rStyle w:val="NormalTok"/>
+        </w:rPr>
+        <w:t xml:space="preserve">class[i] =</w:t>
+      </w:r>
+      <w:r>
+        <w:rPr>
+          <w:rStyle w:val="StringTok"/>
+        </w:rPr>
+        <w:t xml:space="preserve"> </w:t>
+      </w:r>
+      <w:r>
+        <w:rPr>
+          <w:rStyle w:val="DecValTok"/>
+        </w:rPr>
+        <w:t xml:space="preserve">3</w:t>
+      </w:r>
+      <w:r>
+        <w:br/>
+      </w:r>
+      <w:r>
+        <w:rPr>
+          <w:rStyle w:val="NormalTok"/>
+        </w:rPr>
+        <w:t xml:space="preserve">  </w:t>
+      </w:r>
+      <w:r>
+        <w:rPr>
+          <w:rStyle w:val="ControlFlowTok"/>
+        </w:rPr>
+        <w:t xml:space="preserve">if</w:t>
+      </w:r>
+      <w:r>
+        <w:rPr>
+          <w:rStyle w:val="NormalTok"/>
+        </w:rPr>
+        <w:t xml:space="preserve"> (psid</w:t>
+      </w:r>
+      <w:r>
+        <w:rPr>
+          <w:rStyle w:val="OperatorTok"/>
+        </w:rPr>
+        <w:t xml:space="preserve">$</w:t>
+      </w:r>
+      <w:r>
+        <w:rPr>
+          <w:rStyle w:val="NormalTok"/>
+        </w:rPr>
+        <w:t xml:space="preserve">propensity[i] </w:t>
+      </w:r>
+      <w:r>
+        <w:rPr>
+          <w:rStyle w:val="OperatorTok"/>
+        </w:rPr>
+        <w:t xml:space="preserve">&gt;=</w:t>
+      </w:r>
+      <w:r>
+        <w:rPr>
+          <w:rStyle w:val="StringTok"/>
+        </w:rPr>
+        <w:t xml:space="preserve"> </w:t>
+      </w:r>
+      <w:r>
+        <w:rPr>
+          <w:rStyle w:val="NormalTok"/>
+        </w:rPr>
+        <w:t xml:space="preserve">prop_quan[</w:t>
+      </w:r>
+      <w:r>
+        <w:rPr>
+          <w:rStyle w:val="DecValTok"/>
+        </w:rPr>
+        <w:t xml:space="preserve">3</w:t>
+      </w:r>
+      <w:r>
+        <w:rPr>
+          <w:rStyle w:val="NormalTok"/>
+        </w:rPr>
+        <w:t xml:space="preserve">] </w:t>
+      </w:r>
+      <w:r>
+        <w:rPr>
+          <w:rStyle w:val="OperatorTok"/>
+        </w:rPr>
+        <w:t xml:space="preserve">&amp;</w:t>
+      </w:r>
+      <w:r>
+        <w:rPr>
+          <w:rStyle w:val="StringTok"/>
+        </w:rPr>
+        <w:t xml:space="preserve"> </w:t>
+      </w:r>
+      <w:r>
+        <w:rPr>
+          <w:rStyle w:val="NormalTok"/>
+        </w:rPr>
+        <w:t xml:space="preserve">psid</w:t>
+      </w:r>
+      <w:r>
+        <w:rPr>
+          <w:rStyle w:val="OperatorTok"/>
+        </w:rPr>
+        <w:t xml:space="preserve">$</w:t>
+      </w:r>
+      <w:r>
+        <w:rPr>
+          <w:rStyle w:val="NormalTok"/>
+        </w:rPr>
+        <w:t xml:space="preserve">propensity[i] </w:t>
+      </w:r>
+      <w:r>
+        <w:rPr>
+          <w:rStyle w:val="OperatorTok"/>
+        </w:rPr>
+        <w:t xml:space="preserve">&lt;</w:t>
+      </w:r>
+      <w:r>
+        <w:rPr>
+          <w:rStyle w:val="StringTok"/>
+        </w:rPr>
+        <w:t xml:space="preserve"> </w:t>
+      </w:r>
+      <w:r>
+        <w:rPr>
+          <w:rStyle w:val="NormalTok"/>
+        </w:rPr>
+        <w:t xml:space="preserve">prop_quan[</w:t>
+      </w:r>
+      <w:r>
+        <w:rPr>
+          <w:rStyle w:val="DecValTok"/>
+        </w:rPr>
+        <w:t xml:space="preserve">4</w:t>
+      </w:r>
+      <w:r>
+        <w:rPr>
+          <w:rStyle w:val="NormalTok"/>
+        </w:rPr>
+        <w:t xml:space="preserve">]) psid</w:t>
+      </w:r>
+      <w:r>
+        <w:rPr>
+          <w:rStyle w:val="OperatorTok"/>
+        </w:rPr>
+        <w:t xml:space="preserve">$</w:t>
+      </w:r>
+      <w:r>
+        <w:rPr>
+          <w:rStyle w:val="NormalTok"/>
+        </w:rPr>
+        <w:t xml:space="preserve">class[i] =</w:t>
+      </w:r>
+      <w:r>
+        <w:rPr>
+          <w:rStyle w:val="StringTok"/>
+        </w:rPr>
+        <w:t xml:space="preserve"> </w:t>
+      </w:r>
+      <w:r>
+        <w:rPr>
+          <w:rStyle w:val="DecValTok"/>
+        </w:rPr>
+        <w:t xml:space="preserve">4</w:t>
+      </w:r>
+      <w:r>
+        <w:br/>
+      </w:r>
+      <w:r>
+        <w:rPr>
+          <w:rStyle w:val="NormalTok"/>
+        </w:rPr>
+        <w:t xml:space="preserve">  </w:t>
+      </w:r>
+      <w:r>
+        <w:rPr>
+          <w:rStyle w:val="ControlFlowTok"/>
+        </w:rPr>
+        <w:t xml:space="preserve">if</w:t>
+      </w:r>
+      <w:r>
+        <w:rPr>
+          <w:rStyle w:val="NormalTok"/>
+        </w:rPr>
+        <w:t xml:space="preserve"> (psid</w:t>
+      </w:r>
+      <w:r>
+        <w:rPr>
+          <w:rStyle w:val="OperatorTok"/>
+        </w:rPr>
+        <w:t xml:space="preserve">$</w:t>
+      </w:r>
+      <w:r>
+        <w:rPr>
+          <w:rStyle w:val="NormalTok"/>
+        </w:rPr>
+        <w:t xml:space="preserve">propensity[i] </w:t>
+      </w:r>
+      <w:r>
+        <w:rPr>
+          <w:rStyle w:val="OperatorTok"/>
+        </w:rPr>
+        <w:t xml:space="preserve">&gt;=</w:t>
+      </w:r>
+      <w:r>
+        <w:rPr>
+          <w:rStyle w:val="StringTok"/>
+        </w:rPr>
+        <w:t xml:space="preserve"> </w:t>
+      </w:r>
+      <w:r>
+        <w:rPr>
+          <w:rStyle w:val="NormalTok"/>
+        </w:rPr>
+        <w:t xml:space="preserve">prop_quan[</w:t>
+      </w:r>
+      <w:r>
+        <w:rPr>
+          <w:rStyle w:val="DecValTok"/>
+        </w:rPr>
+        <w:t xml:space="preserve">4</w:t>
+      </w:r>
+      <w:r>
+        <w:rPr>
+          <w:rStyle w:val="NormalTok"/>
+        </w:rPr>
+        <w:t xml:space="preserve">]) psid</w:t>
+      </w:r>
+      <w:r>
+        <w:rPr>
+          <w:rStyle w:val="OperatorTok"/>
+        </w:rPr>
+        <w:t xml:space="preserve">$</w:t>
+      </w:r>
+      <w:r>
+        <w:rPr>
+          <w:rStyle w:val="NormalTok"/>
+        </w:rPr>
+        <w:t xml:space="preserve">class[i] =</w:t>
+      </w:r>
+      <w:r>
+        <w:rPr>
+          <w:rStyle w:val="StringTok"/>
+        </w:rPr>
+        <w:t xml:space="preserve"> </w:t>
+      </w:r>
+      <w:r>
+        <w:rPr>
+          <w:rStyle w:val="DecValTok"/>
+        </w:rPr>
+        <w:t xml:space="preserve">5</w:t>
+      </w:r>
+      <w:r>
+        <w:br/>
+      </w:r>
+      <w:r>
+        <w:rPr>
+          <w:rStyle w:val="NormalTok"/>
+        </w:rPr>
+        <w:t xml:space="preserve">}</w:t>
+      </w:r>
+      <w:r>
+        <w:br/>
+      </w:r>
+      <w:r>
+        <w:br/>
+      </w:r>
+      <w:r>
+        <w:rPr>
+          <w:rStyle w:val="NormalTok"/>
+        </w:rPr>
+        <w:t xml:space="preserve">num_tab &lt;-</w:t>
+      </w:r>
+      <w:r>
+        <w:rPr>
+          <w:rStyle w:val="StringTok"/>
+        </w:rPr>
+        <w:t xml:space="preserve"> </w:t>
+      </w:r>
+      <w:r>
+        <w:rPr>
+          <w:rStyle w:val="KeywordTok"/>
+        </w:rPr>
+        <w:t xml:space="preserve">table</w:t>
+      </w:r>
+      <w:r>
+        <w:rPr>
+          <w:rStyle w:val="NormalTok"/>
+        </w:rPr>
+        <w:t xml:space="preserve">(psid</w:t>
+      </w:r>
+      <w:r>
+        <w:rPr>
+          <w:rStyle w:val="OperatorTok"/>
+        </w:rPr>
+        <w:t xml:space="preserve">$</w:t>
+      </w:r>
+      <w:r>
+        <w:rPr>
+          <w:rStyle w:val="NormalTok"/>
+        </w:rPr>
+        <w:t xml:space="preserve">class, psid</w:t>
+      </w:r>
+      <w:r>
+        <w:rPr>
+          <w:rStyle w:val="OperatorTok"/>
+        </w:rPr>
+        <w:t xml:space="preserve">$</w:t>
+      </w:r>
+      <w:r>
+        <w:rPr>
+          <w:rStyle w:val="NormalTok"/>
+        </w:rPr>
+        <w:t xml:space="preserve">treat)</w:t>
+      </w:r>
+      <w:r>
+        <w:br/>
+      </w:r>
+      <w:r>
+        <w:rPr>
+          <w:rStyle w:val="NormalTok"/>
+        </w:rPr>
+        <w:t xml:space="preserve">num_tab</w:t>
+      </w:r>
+    </w:p>
+    <w:p>
+      <w:pPr>
+        <w:pStyle w:val="SourceCode"/>
+      </w:pPr>
+      <w:r>
+        <w:rPr>
+          <w:rStyle w:val="VerbatimChar"/>
+        </w:rPr>
+        <w:t xml:space="preserve">##    </w:t>
+      </w:r>
+      <w:r>
+        <w:br/>
+      </w:r>
+      <w:r>
+        <w:rPr>
+          <w:rStyle w:val="VerbatimChar"/>
+        </w:rPr>
+        <w:t xml:space="preserve">##        0    1</w:t>
+      </w:r>
+      <w:r>
+        <w:br/>
+      </w:r>
+      <w:r>
+        <w:rPr>
+          <w:rStyle w:val="VerbatimChar"/>
+        </w:rPr>
+        <w:t xml:space="preserve">##   1 2430   37</w:t>
+      </w:r>
+      <w:r>
+        <w:br/>
+      </w:r>
+      <w:r>
+        <w:rPr>
+          <w:rStyle w:val="VerbatimChar"/>
+        </w:rPr>
+        <w:t xml:space="preserve">##   2   48   37</w:t>
+      </w:r>
+      <w:r>
+        <w:br/>
+      </w:r>
+      <w:r>
+        <w:rPr>
+          <w:rStyle w:val="VerbatimChar"/>
+        </w:rPr>
+        <w:t xml:space="preserve">##   3    4   35</w:t>
+      </w:r>
+      <w:r>
+        <w:br/>
+      </w:r>
+      <w:r>
+        <w:rPr>
+          <w:rStyle w:val="VerbatimChar"/>
+        </w:rPr>
+        <w:t xml:space="preserve">##   4    4   39</w:t>
+      </w:r>
+      <w:r>
+        <w:br/>
+      </w:r>
+      <w:r>
+        <w:rPr>
+          <w:rStyle w:val="VerbatimChar"/>
+        </w:rPr>
+        <w:t xml:space="preserve">##   5    4   37</w:t>
+      </w:r>
+    </w:p>
+    <w:p>
+      <w:pPr>
+        <w:pStyle w:val="SourceCode"/>
+      </w:pPr>
+      <w:r>
+        <w:rPr>
+          <w:rStyle w:val="NormalTok"/>
+        </w:rPr>
+        <w:t xml:space="preserve">mean_gp &lt;-</w:t>
+      </w:r>
+      <w:r>
+        <w:rPr>
+          <w:rStyle w:val="StringTok"/>
+        </w:rPr>
+        <w:t xml:space="preserve"> </w:t>
+      </w:r>
+      <w:r>
+        <w:rPr>
+          <w:rStyle w:val="KeywordTok"/>
+        </w:rPr>
+        <w:t xml:space="preserve">aggregate</w:t>
+      </w:r>
+      <w:r>
+        <w:rPr>
+          <w:rStyle w:val="NormalTok"/>
+        </w:rPr>
+        <w:t xml:space="preserve">(psid</w:t>
+      </w:r>
+      <w:r>
+        <w:rPr>
+          <w:rStyle w:val="OperatorTok"/>
+        </w:rPr>
+        <w:t xml:space="preserve">$</w:t>
+      </w:r>
+      <w:r>
+        <w:rPr>
+          <w:rStyle w:val="NormalTok"/>
+        </w:rPr>
+        <w:t xml:space="preserve">re78, </w:t>
+      </w:r>
+      <w:r>
+        <w:rPr>
+          <w:rStyle w:val="DataTypeTok"/>
+        </w:rPr>
+        <w:t xml:space="preserve">by =</w:t>
+      </w:r>
+      <w:r>
+        <w:rPr>
+          <w:rStyle w:val="NormalTok"/>
+        </w:rPr>
+        <w:t xml:space="preserve"> </w:t>
+      </w:r>
+      <w:r>
+        <w:rPr>
+          <w:rStyle w:val="KeywordTok"/>
+        </w:rPr>
+        <w:t xml:space="preserve">list</w:t>
+      </w:r>
+      <w:r>
+        <w:rPr>
+          <w:rStyle w:val="NormalTok"/>
+        </w:rPr>
+        <w:t xml:space="preserve">(psid</w:t>
+      </w:r>
+      <w:r>
+        <w:rPr>
+          <w:rStyle w:val="OperatorTok"/>
+        </w:rPr>
+        <w:t xml:space="preserve">$</w:t>
+      </w:r>
+      <w:r>
+        <w:rPr>
+          <w:rStyle w:val="NormalTok"/>
+        </w:rPr>
+        <w:t xml:space="preserve">class, psid</w:t>
+      </w:r>
+      <w:r>
+        <w:rPr>
+          <w:rStyle w:val="OperatorTok"/>
+        </w:rPr>
+        <w:t xml:space="preserve">$</w:t>
+      </w:r>
+      <w:r>
+        <w:rPr>
+          <w:rStyle w:val="NormalTok"/>
+        </w:rPr>
+        <w:t xml:space="preserve">treat), mean)</w:t>
+      </w:r>
+      <w:r>
+        <w:br/>
+      </w:r>
+      <w:r>
+        <w:rPr>
+          <w:rStyle w:val="NormalTok"/>
+        </w:rPr>
+        <w:t xml:space="preserve">sd_gp &lt;-</w:t>
+      </w:r>
+      <w:r>
+        <w:rPr>
+          <w:rStyle w:val="StringTok"/>
+        </w:rPr>
+        <w:t xml:space="preserve"> </w:t>
+      </w:r>
+      <w:r>
+        <w:rPr>
+          <w:rStyle w:val="KeywordTok"/>
+        </w:rPr>
+        <w:t xml:space="preserve">aggregate</w:t>
+      </w:r>
+      <w:r>
+        <w:rPr>
+          <w:rStyle w:val="NormalTok"/>
+        </w:rPr>
+        <w:t xml:space="preserve">(psid</w:t>
+      </w:r>
+      <w:r>
+        <w:rPr>
+          <w:rStyle w:val="OperatorTok"/>
+        </w:rPr>
+        <w:t xml:space="preserve">$</w:t>
+      </w:r>
+      <w:r>
+        <w:rPr>
+          <w:rStyle w:val="NormalTok"/>
+        </w:rPr>
+        <w:t xml:space="preserve">re78, </w:t>
+      </w:r>
+      <w:r>
+        <w:rPr>
+          <w:rStyle w:val="DataTypeTok"/>
+        </w:rPr>
+        <w:t xml:space="preserve">by =</w:t>
+      </w:r>
+      <w:r>
+        <w:rPr>
+          <w:rStyle w:val="NormalTok"/>
+        </w:rPr>
+        <w:t xml:space="preserve"> </w:t>
+      </w:r>
+      <w:r>
+        <w:rPr>
+          <w:rStyle w:val="KeywordTok"/>
+        </w:rPr>
+        <w:t xml:space="preserve">list</w:t>
+      </w:r>
+      <w:r>
+        <w:rPr>
+          <w:rStyle w:val="NormalTok"/>
+        </w:rPr>
+        <w:t xml:space="preserve">(psid</w:t>
+      </w:r>
+      <w:r>
+        <w:rPr>
+          <w:rStyle w:val="OperatorTok"/>
+        </w:rPr>
+        <w:t xml:space="preserve">$</w:t>
+      </w:r>
+      <w:r>
+        <w:rPr>
+          <w:rStyle w:val="NormalTok"/>
+        </w:rPr>
+        <w:t xml:space="preserve">class, psid</w:t>
+      </w:r>
+      <w:r>
+        <w:rPr>
+          <w:rStyle w:val="OperatorTok"/>
+        </w:rPr>
+        <w:t xml:space="preserve">$</w:t>
+      </w:r>
+      <w:r>
+        <w:rPr>
+          <w:rStyle w:val="NormalTok"/>
+        </w:rPr>
+        <w:t xml:space="preserve">treat), sd)</w:t>
+      </w:r>
+      <w:r>
+        <w:br/>
+      </w:r>
+      <w:r>
+        <w:br/>
+      </w:r>
+      <w:r>
+        <w:rPr>
+          <w:rStyle w:val="NormalTok"/>
+        </w:rPr>
+        <w:t xml:space="preserve">catt &lt;-</w:t>
+      </w:r>
+      <w:r>
+        <w:rPr>
+          <w:rStyle w:val="StringTok"/>
+        </w:rPr>
+        <w:t xml:space="preserve"> </w:t>
+      </w:r>
+      <w:r>
+        <w:rPr>
+          <w:rStyle w:val="NormalTok"/>
+        </w:rPr>
+        <w:t xml:space="preserve">mean_gp[</w:t>
+      </w:r>
+      <w:r>
+        <w:rPr>
+          <w:rStyle w:val="DecValTok"/>
+        </w:rPr>
+        <w:t xml:space="preserve">6</w:t>
+      </w:r>
+      <w:r>
+        <w:rPr>
+          <w:rStyle w:val="OperatorTok"/>
+        </w:rPr>
+        <w:t xml:space="preserve">:</w:t>
+      </w:r>
+      <w:r>
+        <w:rPr>
+          <w:rStyle w:val="DecValTok"/>
+        </w:rPr>
+        <w:t xml:space="preserve">10</w:t>
+      </w:r>
+      <w:r>
+        <w:rPr>
+          <w:rStyle w:val="NormalTok"/>
+        </w:rPr>
+        <w:t xml:space="preserve">, </w:t>
+      </w:r>
+      <w:r>
+        <w:rPr>
+          <w:rStyle w:val="DecValTok"/>
+        </w:rPr>
+        <w:t xml:space="preserve">3</w:t>
+      </w:r>
+      <w:r>
+        <w:rPr>
+          <w:rStyle w:val="NormalTok"/>
+        </w:rPr>
+        <w:t xml:space="preserve">] </w:t>
+      </w:r>
+      <w:r>
+        <w:rPr>
+          <w:rStyle w:val="OperatorTok"/>
+        </w:rPr>
+        <w:t xml:space="preserve">-</w:t>
+      </w:r>
+      <w:r>
+        <w:rPr>
+          <w:rStyle w:val="StringTok"/>
+        </w:rPr>
+        <w:t xml:space="preserve"> </w:t>
+      </w:r>
+      <w:r>
+        <w:rPr>
+          <w:rStyle w:val="NormalTok"/>
+        </w:rPr>
+        <w:t xml:space="preserve">mean_gp[</w:t>
+      </w:r>
+      <w:r>
+        <w:rPr>
+          <w:rStyle w:val="DecValTok"/>
+        </w:rPr>
+        <w:t xml:space="preserve">1</w:t>
+      </w:r>
+      <w:r>
+        <w:rPr>
+          <w:rStyle w:val="OperatorTok"/>
+        </w:rPr>
+        <w:t xml:space="preserve">:</w:t>
+      </w:r>
+      <w:r>
+        <w:rPr>
+          <w:rStyle w:val="DecValTok"/>
+        </w:rPr>
+        <w:t xml:space="preserve">5</w:t>
+      </w:r>
+      <w:r>
+        <w:rPr>
+          <w:rStyle w:val="NormalTok"/>
+        </w:rPr>
+        <w:t xml:space="preserve">, </w:t>
+      </w:r>
+      <w:r>
+        <w:rPr>
+          <w:rStyle w:val="DecValTok"/>
+        </w:rPr>
+        <w:t xml:space="preserve">3</w:t>
+      </w:r>
+      <w:r>
+        <w:rPr>
+          <w:rStyle w:val="NormalTok"/>
+        </w:rPr>
+        <w:t xml:space="preserve">]</w:t>
+      </w:r>
+      <w:r>
+        <w:br/>
+      </w:r>
+      <w:r>
+        <w:rPr>
+          <w:rStyle w:val="NormalTok"/>
+        </w:rPr>
+        <w:t xml:space="preserve">se_class &lt;-</w:t>
+      </w:r>
+      <w:r>
+        <w:rPr>
+          <w:rStyle w:val="StringTok"/>
+        </w:rPr>
+        <w:t xml:space="preserve"> </w:t>
+      </w:r>
+      <w:r>
+        <w:rPr>
+          <w:rStyle w:val="KeywordTok"/>
+        </w:rPr>
+        <w:t xml:space="preserve">sqrt</w:t>
+      </w:r>
+      <w:r>
+        <w:rPr>
+          <w:rStyle w:val="NormalTok"/>
+        </w:rPr>
+        <w:t xml:space="preserve">(sd_gp[</w:t>
+      </w:r>
+      <w:r>
+        <w:rPr>
+          <w:rStyle w:val="DecValTok"/>
+        </w:rPr>
+        <w:t xml:space="preserve">6</w:t>
+      </w:r>
+      <w:r>
+        <w:rPr>
+          <w:rStyle w:val="OperatorTok"/>
+        </w:rPr>
+        <w:t xml:space="preserve">:</w:t>
+      </w:r>
+      <w:r>
+        <w:rPr>
+          <w:rStyle w:val="DecValTok"/>
+        </w:rPr>
+        <w:t xml:space="preserve">10</w:t>
+      </w:r>
+      <w:r>
+        <w:rPr>
+          <w:rStyle w:val="NormalTok"/>
+        </w:rPr>
+        <w:t xml:space="preserve">, </w:t>
+      </w:r>
+      <w:r>
+        <w:rPr>
+          <w:rStyle w:val="DecValTok"/>
+        </w:rPr>
+        <w:t xml:space="preserve">3</w:t>
+      </w:r>
+      <w:r>
+        <w:rPr>
+          <w:rStyle w:val="NormalTok"/>
+        </w:rPr>
+        <w:t xml:space="preserve">]</w:t>
+      </w:r>
+      <w:r>
+        <w:rPr>
+          <w:rStyle w:val="OperatorTok"/>
+        </w:rPr>
+        <w:t xml:space="preserve">^</w:t>
+      </w:r>
+      <w:r>
+        <w:rPr>
+          <w:rStyle w:val="DecValTok"/>
+        </w:rPr>
+        <w:t xml:space="preserve">2</w:t>
+      </w:r>
+      <w:r>
+        <w:rPr>
+          <w:rStyle w:val="OperatorTok"/>
+        </w:rPr>
+        <w:t xml:space="preserve">/</w:t>
+      </w:r>
+      <w:r>
+        <w:rPr>
+          <w:rStyle w:val="NormalTok"/>
+        </w:rPr>
+        <w:t xml:space="preserve">num_tab[,</w:t>
+      </w:r>
+      <w:r>
+        <w:rPr>
+          <w:rStyle w:val="DecValTok"/>
+        </w:rPr>
+        <w:t xml:space="preserve">2</w:t>
+      </w:r>
+      <w:r>
+        <w:rPr>
+          <w:rStyle w:val="NormalTok"/>
+        </w:rPr>
+        <w:t xml:space="preserve">] </w:t>
+      </w:r>
+      <w:r>
+        <w:rPr>
+          <w:rStyle w:val="OperatorTok"/>
+        </w:rPr>
+        <w:t xml:space="preserve">+</w:t>
+      </w:r>
+      <w:r>
+        <w:rPr>
+          <w:rStyle w:val="StringTok"/>
+        </w:rPr>
+        <w:t xml:space="preserve"> </w:t>
+      </w:r>
+      <w:r>
+        <w:rPr>
+          <w:rStyle w:val="NormalTok"/>
+        </w:rPr>
+        <w:t xml:space="preserve">sd_gp[</w:t>
+      </w:r>
+      <w:r>
+        <w:rPr>
+          <w:rStyle w:val="DecValTok"/>
+        </w:rPr>
+        <w:t xml:space="preserve">1</w:t>
+      </w:r>
+      <w:r>
+        <w:rPr>
+          <w:rStyle w:val="OperatorTok"/>
+        </w:rPr>
+        <w:t xml:space="preserve">:</w:t>
+      </w:r>
+      <w:r>
+        <w:rPr>
+          <w:rStyle w:val="DecValTok"/>
+        </w:rPr>
+        <w:t xml:space="preserve">5</w:t>
+      </w:r>
+      <w:r>
+        <w:rPr>
+          <w:rStyle w:val="NormalTok"/>
+        </w:rPr>
+        <w:t xml:space="preserve">, </w:t>
+      </w:r>
+      <w:r>
+        <w:rPr>
+          <w:rStyle w:val="DecValTok"/>
+        </w:rPr>
+        <w:t xml:space="preserve">3</w:t>
+      </w:r>
+      <w:r>
+        <w:rPr>
+          <w:rStyle w:val="NormalTok"/>
+        </w:rPr>
+        <w:t xml:space="preserve">]</w:t>
+      </w:r>
+      <w:r>
+        <w:rPr>
+          <w:rStyle w:val="OperatorTok"/>
+        </w:rPr>
+        <w:t xml:space="preserve">^</w:t>
+      </w:r>
+      <w:r>
+        <w:rPr>
+          <w:rStyle w:val="DecValTok"/>
+        </w:rPr>
+        <w:t xml:space="preserve">2</w:t>
+      </w:r>
+      <w:r>
+        <w:rPr>
+          <w:rStyle w:val="OperatorTok"/>
+        </w:rPr>
+        <w:t xml:space="preserve">/</w:t>
+      </w:r>
+      <w:r>
+        <w:rPr>
+          <w:rStyle w:val="NormalTok"/>
+        </w:rPr>
+        <w:t xml:space="preserve">num_tab[,</w:t>
+      </w:r>
+      <w:r>
+        <w:rPr>
+          <w:rStyle w:val="DecValTok"/>
+        </w:rPr>
+        <w:t xml:space="preserve">1</w:t>
+      </w:r>
+      <w:r>
+        <w:rPr>
+          <w:rStyle w:val="NormalTok"/>
+        </w:rPr>
+        <w:t xml:space="preserve">])</w:t>
+      </w:r>
+      <w:r>
+        <w:br/>
+      </w:r>
+      <w:r>
+        <w:br/>
+      </w:r>
+      <w:r>
+        <w:rPr>
+          <w:rStyle w:val="NormalTok"/>
+        </w:rPr>
+        <w:t xml:space="preserve">catt</w:t>
+      </w:r>
+    </w:p>
+    <w:p>
+      <w:pPr>
+        <w:pStyle w:val="SourceCode"/>
+      </w:pPr>
+      <w:r>
+        <w:rPr>
+          <w:rStyle w:val="VerbatimChar"/>
+        </w:rPr>
+        <w:t xml:space="preserve">## [1] -15.459173  -1.403460   6.233968   3.579682   3.886068</w:t>
+      </w:r>
+    </w:p>
+    <w:p>
+      <w:pPr>
+        <w:pStyle w:val="SourceCode"/>
+      </w:pPr>
+      <w:r>
+        <w:rPr>
+          <w:rStyle w:val="NormalTok"/>
+        </w:rPr>
+        <w:t xml:space="preserve">se_class</w:t>
+      </w:r>
+    </w:p>
+    <w:p>
+      <w:pPr>
+        <w:pStyle w:val="SourceCode"/>
+      </w:pPr>
+      <w:r>
+        <w:rPr>
+          <w:rStyle w:val="VerbatimChar"/>
+        </w:rPr>
+        <w:t xml:space="preserve">##         1         2         3         4         5 </w:t>
+      </w:r>
+      <w:r>
+        <w:br/>
+      </w:r>
+      <w:r>
+        <w:rPr>
+          <w:rStyle w:val="VerbatimChar"/>
+        </w:rPr>
+        <w:t xml:space="preserve">## 1.2113652 1.5828597 2.0071621 2.0392749 0.9691829</w:t>
+      </w:r>
+    </w:p>
+    <w:p>
+      <w:pPr>
         <w:pStyle w:val="Heading4"/>
       </w:pPr>
       <w:bookmarkStart w:id="22" w:name="section-2"/>
@@ -405,6 +1914,228 @@
     </w:p>
     <w:p>
       <w:pPr>
+        <w:pStyle w:val="SourceCode"/>
+      </w:pPr>
+      <w:r>
+        <w:rPr>
+          <w:rStyle w:val="NormalTok"/>
+        </w:rPr>
+        <w:t xml:space="preserve">att &lt;-</w:t>
+      </w:r>
+      <w:r>
+        <w:rPr>
+          <w:rStyle w:val="StringTok"/>
+        </w:rPr>
+        <w:t xml:space="preserve"> </w:t>
+      </w:r>
+      <w:r>
+        <w:rPr>
+          <w:rStyle w:val="KeywordTok"/>
+        </w:rPr>
+        <w:t xml:space="preserve">sum</w:t>
+      </w:r>
+      <w:r>
+        <w:rPr>
+          <w:rStyle w:val="NormalTok"/>
+        </w:rPr>
+        <w:t xml:space="preserve">(catt</w:t>
+      </w:r>
+      <w:r>
+        <w:rPr>
+          <w:rStyle w:val="OperatorTok"/>
+        </w:rPr>
+        <w:t xml:space="preserve">*</w:t>
+      </w:r>
+      <w:r>
+        <w:rPr>
+          <w:rStyle w:val="NormalTok"/>
+        </w:rPr>
+        <w:t xml:space="preserve">num_tab[,</w:t>
+      </w:r>
+      <w:r>
+        <w:rPr>
+          <w:rStyle w:val="DecValTok"/>
+        </w:rPr>
+        <w:t xml:space="preserve">2</w:t>
+      </w:r>
+      <w:r>
+        <w:rPr>
+          <w:rStyle w:val="NormalTok"/>
+        </w:rPr>
+        <w:t xml:space="preserve">]</w:t>
+      </w:r>
+      <w:r>
+        <w:rPr>
+          <w:rStyle w:val="OperatorTok"/>
+        </w:rPr>
+        <w:t xml:space="preserve">/</w:t>
+      </w:r>
+      <w:r>
+        <w:rPr>
+          <w:rStyle w:val="KeywordTok"/>
+        </w:rPr>
+        <w:t xml:space="preserve">sum</w:t>
+      </w:r>
+      <w:r>
+        <w:rPr>
+          <w:rStyle w:val="NormalTok"/>
+        </w:rPr>
+        <w:t xml:space="preserve">(num_tab[,</w:t>
+      </w:r>
+      <w:r>
+        <w:rPr>
+          <w:rStyle w:val="DecValTok"/>
+        </w:rPr>
+        <w:t xml:space="preserve">2</w:t>
+      </w:r>
+      <w:r>
+        <w:rPr>
+          <w:rStyle w:val="NormalTok"/>
+        </w:rPr>
+        <w:t xml:space="preserve">]))</w:t>
+      </w:r>
+      <w:r>
+        <w:br/>
+      </w:r>
+      <w:r>
+        <w:rPr>
+          <w:rStyle w:val="NormalTok"/>
+        </w:rPr>
+        <w:t xml:space="preserve">se &lt;-</w:t>
+      </w:r>
+      <w:r>
+        <w:rPr>
+          <w:rStyle w:val="StringTok"/>
+        </w:rPr>
+        <w:t xml:space="preserve"> </w:t>
+      </w:r>
+      <w:r>
+        <w:rPr>
+          <w:rStyle w:val="KeywordTok"/>
+        </w:rPr>
+        <w:t xml:space="preserve">sqrt</w:t>
+      </w:r>
+      <w:r>
+        <w:rPr>
+          <w:rStyle w:val="NormalTok"/>
+        </w:rPr>
+        <w:t xml:space="preserve">(</w:t>
+      </w:r>
+      <w:r>
+        <w:rPr>
+          <w:rStyle w:val="KeywordTok"/>
+        </w:rPr>
+        <w:t xml:space="preserve">sum</w:t>
+      </w:r>
+      <w:r>
+        <w:rPr>
+          <w:rStyle w:val="NormalTok"/>
+        </w:rPr>
+        <w:t xml:space="preserve">(se_class</w:t>
+      </w:r>
+      <w:r>
+        <w:rPr>
+          <w:rStyle w:val="OperatorTok"/>
+        </w:rPr>
+        <w:t xml:space="preserve">^</w:t>
+      </w:r>
+      <w:r>
+        <w:rPr>
+          <w:rStyle w:val="DecValTok"/>
+        </w:rPr>
+        <w:t xml:space="preserve">2</w:t>
+      </w:r>
+      <w:r>
+        <w:rPr>
+          <w:rStyle w:val="OperatorTok"/>
+        </w:rPr>
+        <w:t xml:space="preserve">*</w:t>
+      </w:r>
+      <w:r>
+        <w:rPr>
+          <w:rStyle w:val="NormalTok"/>
+        </w:rPr>
+        <w:t xml:space="preserve">(num_tab[,</w:t>
+      </w:r>
+      <w:r>
+        <w:rPr>
+          <w:rStyle w:val="DecValTok"/>
+        </w:rPr>
+        <w:t xml:space="preserve">2</w:t>
+      </w:r>
+      <w:r>
+        <w:rPr>
+          <w:rStyle w:val="NormalTok"/>
+        </w:rPr>
+        <w:t xml:space="preserve">]</w:t>
+      </w:r>
+      <w:r>
+        <w:rPr>
+          <w:rStyle w:val="OperatorTok"/>
+        </w:rPr>
+        <w:t xml:space="preserve">/</w:t>
+      </w:r>
+      <w:r>
+        <w:rPr>
+          <w:rStyle w:val="KeywordTok"/>
+        </w:rPr>
+        <w:t xml:space="preserve">sum</w:t>
+      </w:r>
+      <w:r>
+        <w:rPr>
+          <w:rStyle w:val="NormalTok"/>
+        </w:rPr>
+        <w:t xml:space="preserve">(num_tab[,</w:t>
+      </w:r>
+      <w:r>
+        <w:rPr>
+          <w:rStyle w:val="DecValTok"/>
+        </w:rPr>
+        <w:t xml:space="preserve">2</w:t>
+      </w:r>
+      <w:r>
+        <w:rPr>
+          <w:rStyle w:val="NormalTok"/>
+        </w:rPr>
+        <w:t xml:space="preserve">]))</w:t>
+      </w:r>
+      <w:r>
+        <w:rPr>
+          <w:rStyle w:val="OperatorTok"/>
+        </w:rPr>
+        <w:t xml:space="preserve">^</w:t>
+      </w:r>
+      <w:r>
+        <w:rPr>
+          <w:rStyle w:val="DecValTok"/>
+        </w:rPr>
+        <w:t xml:space="preserve">2</w:t>
+      </w:r>
+      <w:r>
+        <w:rPr>
+          <w:rStyle w:val="NormalTok"/>
+        </w:rPr>
+        <w:t xml:space="preserve">))</w:t>
+      </w:r>
+    </w:p>
+    <w:p>
+      <w:pPr>
+        <w:pStyle w:val="FirstParagraph"/>
+      </w:pPr>
+      <w:r>
+        <w:t xml:space="preserve">ATT = -0.6612782</w:t>
+      </w:r>
+    </w:p>
+    <w:p>
+      <w:pPr>
+        <w:pStyle w:val="BodyText"/>
+      </w:pPr>
+      <w:r>
+        <w:t xml:space="preserve">SE = 0.7249132</w:t>
+      </w:r>
+    </w:p>
+    <w:p>
+      <w:pPr>
         <w:pStyle w:val="Heading4"/>
       </w:pPr>
       <w:bookmarkStart w:id="23" w:name="section-3"/>
@@ -415,6 +2146,610 @@
     </w:p>
     <w:p>
       <w:pPr>
+        <w:pStyle w:val="SourceCode"/>
+      </w:pPr>
+      <w:r>
+        <w:rPr>
+          <w:rStyle w:val="NormalTok"/>
+        </w:rPr>
+        <w:t xml:space="preserve">m_out &lt;-</w:t>
+      </w:r>
+      <w:r>
+        <w:rPr>
+          <w:rStyle w:val="StringTok"/>
+        </w:rPr>
+        <w:t xml:space="preserve"> </w:t>
+      </w:r>
+      <w:r>
+        <w:rPr>
+          <w:rStyle w:val="KeywordTok"/>
+        </w:rPr>
+        <w:t xml:space="preserve">matchit</w:t>
+      </w:r>
+      <w:r>
+        <w:rPr>
+          <w:rStyle w:val="NormalTok"/>
+        </w:rPr>
+        <w:t xml:space="preserve">(treat </w:t>
+      </w:r>
+      <w:r>
+        <w:rPr>
+          <w:rStyle w:val="OperatorTok"/>
+        </w:rPr>
+        <w:t xml:space="preserve">~</w:t>
+      </w:r>
+      <w:r>
+        <w:rPr>
+          <w:rStyle w:val="StringTok"/>
+        </w:rPr>
+        <w:t xml:space="preserve"> </w:t>
+      </w:r>
+      <w:r>
+        <w:rPr>
+          <w:rStyle w:val="NormalTok"/>
+        </w:rPr>
+        <w:t xml:space="preserve">age</w:t>
+      </w:r>
+      <w:r>
+        <w:rPr>
+          <w:rStyle w:val="OperatorTok"/>
+        </w:rPr>
+        <w:t xml:space="preserve">+</w:t>
+      </w:r>
+      <w:r>
+        <w:rPr>
+          <w:rStyle w:val="NormalTok"/>
+        </w:rPr>
+        <w:t xml:space="preserve">education</w:t>
+      </w:r>
+      <w:r>
+        <w:rPr>
+          <w:rStyle w:val="OperatorTok"/>
+        </w:rPr>
+        <w:t xml:space="preserve">+</w:t>
+      </w:r>
+      <w:r>
+        <w:rPr>
+          <w:rStyle w:val="NormalTok"/>
+        </w:rPr>
+        <w:t xml:space="preserve">black</w:t>
+      </w:r>
+      <w:r>
+        <w:rPr>
+          <w:rStyle w:val="OperatorTok"/>
+        </w:rPr>
+        <w:t xml:space="preserve">+</w:t>
+      </w:r>
+      <w:r>
+        <w:rPr>
+          <w:rStyle w:val="NormalTok"/>
+        </w:rPr>
+        <w:t xml:space="preserve">hispanic</w:t>
+      </w:r>
+      <w:r>
+        <w:rPr>
+          <w:rStyle w:val="OperatorTok"/>
+        </w:rPr>
+        <w:t xml:space="preserve">+</w:t>
+      </w:r>
+      <w:r>
+        <w:rPr>
+          <w:rStyle w:val="NormalTok"/>
+        </w:rPr>
+        <w:t xml:space="preserve">married</w:t>
+      </w:r>
+      <w:r>
+        <w:rPr>
+          <w:rStyle w:val="OperatorTok"/>
+        </w:rPr>
+        <w:t xml:space="preserve">+</w:t>
+      </w:r>
+      <w:r>
+        <w:rPr>
+          <w:rStyle w:val="NormalTok"/>
+        </w:rPr>
+        <w:t xml:space="preserve">nodegree</w:t>
+      </w:r>
+      <w:r>
+        <w:rPr>
+          <w:rStyle w:val="OperatorTok"/>
+        </w:rPr>
+        <w:t xml:space="preserve">+</w:t>
+      </w:r>
+      <w:r>
+        <w:rPr>
+          <w:rStyle w:val="NormalTok"/>
+        </w:rPr>
+        <w:t xml:space="preserve">re74</w:t>
+      </w:r>
+      <w:r>
+        <w:rPr>
+          <w:rStyle w:val="OperatorTok"/>
+        </w:rPr>
+        <w:t xml:space="preserve">+</w:t>
+      </w:r>
+      <w:r>
+        <w:rPr>
+          <w:rStyle w:val="NormalTok"/>
+        </w:rPr>
+        <w:t xml:space="preserve">re75</w:t>
+      </w:r>
+      <w:r>
+        <w:rPr>
+          <w:rStyle w:val="OperatorTok"/>
+        </w:rPr>
+        <w:t xml:space="preserve">+</w:t>
+      </w:r>
+      <w:r>
+        <w:rPr>
+          <w:rStyle w:val="NormalTok"/>
+        </w:rPr>
+        <w:t xml:space="preserve">u74</w:t>
+      </w:r>
+      <w:r>
+        <w:rPr>
+          <w:rStyle w:val="OperatorTok"/>
+        </w:rPr>
+        <w:t xml:space="preserve">+</w:t>
+      </w:r>
+      <w:r>
+        <w:rPr>
+          <w:rStyle w:val="NormalTok"/>
+        </w:rPr>
+        <w:t xml:space="preserve">u75,</w:t>
+      </w:r>
+      <w:r>
+        <w:br/>
+      </w:r>
+      <w:r>
+        <w:rPr>
+          <w:rStyle w:val="NormalTok"/>
+        </w:rPr>
+        <w:t xml:space="preserve">        </w:t>
+      </w:r>
+      <w:r>
+        <w:rPr>
+          <w:rStyle w:val="DataTypeTok"/>
+        </w:rPr>
+        <w:t xml:space="preserve">data =</w:t>
+      </w:r>
+      <w:r>
+        <w:rPr>
+          <w:rStyle w:val="NormalTok"/>
+        </w:rPr>
+        <w:t xml:space="preserve"> psid, </w:t>
+      </w:r>
+      <w:r>
+        <w:rPr>
+          <w:rStyle w:val="DataTypeTok"/>
+        </w:rPr>
+        <w:t xml:space="preserve">method =</w:t>
+      </w:r>
+      <w:r>
+        <w:rPr>
+          <w:rStyle w:val="NormalTok"/>
+        </w:rPr>
+        <w:t xml:space="preserve"> </w:t>
+      </w:r>
+      <w:r>
+        <w:rPr>
+          <w:rStyle w:val="StringTok"/>
+        </w:rPr>
+        <w:t xml:space="preserve">"subclass"</w:t>
+      </w:r>
+      <w:r>
+        <w:rPr>
+          <w:rStyle w:val="NormalTok"/>
+        </w:rPr>
+        <w:t xml:space="preserve">, </w:t>
+      </w:r>
+      <w:r>
+        <w:rPr>
+          <w:rStyle w:val="DataTypeTok"/>
+        </w:rPr>
+        <w:t xml:space="preserve">subclass =</w:t>
+      </w:r>
+      <w:r>
+        <w:rPr>
+          <w:rStyle w:val="NormalTok"/>
+        </w:rPr>
+        <w:t xml:space="preserve"> </w:t>
+      </w:r>
+      <w:r>
+        <w:rPr>
+          <w:rStyle w:val="DecValTok"/>
+        </w:rPr>
+        <w:t xml:space="preserve">5</w:t>
+      </w:r>
+      <w:r>
+        <w:rPr>
+          <w:rStyle w:val="NormalTok"/>
+        </w:rPr>
+        <w:t xml:space="preserve">)</w:t>
+      </w:r>
+      <w:r>
+        <w:br/>
+      </w:r>
+      <w:r>
+        <w:br/>
+      </w:r>
+      <w:r>
+        <w:rPr>
+          <w:rStyle w:val="NormalTok"/>
+        </w:rPr>
+        <w:t xml:space="preserve">psid_pscore &lt;-</w:t>
+      </w:r>
+      <w:r>
+        <w:rPr>
+          <w:rStyle w:val="StringTok"/>
+        </w:rPr>
+        <w:t xml:space="preserve"> </w:t>
+      </w:r>
+      <w:r>
+        <w:rPr>
+          <w:rStyle w:val="KeywordTok"/>
+        </w:rPr>
+        <w:t xml:space="preserve">match.data</w:t>
+      </w:r>
+      <w:r>
+        <w:rPr>
+          <w:rStyle w:val="NormalTok"/>
+        </w:rPr>
+        <w:t xml:space="preserve">(m_out)</w:t>
+      </w:r>
+      <w:r>
+        <w:br/>
+      </w:r>
+      <w:r>
+        <w:br/>
+      </w:r>
+      <w:r>
+        <w:rPr>
+          <w:rStyle w:val="NormalTok"/>
+        </w:rPr>
+        <w:t xml:space="preserve">num_tab &lt;-</w:t>
+      </w:r>
+      <w:r>
+        <w:rPr>
+          <w:rStyle w:val="StringTok"/>
+        </w:rPr>
+        <w:t xml:space="preserve"> </w:t>
+      </w:r>
+      <w:r>
+        <w:rPr>
+          <w:rStyle w:val="KeywordTok"/>
+        </w:rPr>
+        <w:t xml:space="preserve">table</w:t>
+      </w:r>
+      <w:r>
+        <w:rPr>
+          <w:rStyle w:val="NormalTok"/>
+        </w:rPr>
+        <w:t xml:space="preserve">(psid_pscore</w:t>
+      </w:r>
+      <w:r>
+        <w:rPr>
+          <w:rStyle w:val="OperatorTok"/>
+        </w:rPr>
+        <w:t xml:space="preserve">$</w:t>
+      </w:r>
+      <w:r>
+        <w:rPr>
+          <w:rStyle w:val="NormalTok"/>
+        </w:rPr>
+        <w:t xml:space="preserve">subclass, psid_pscore</w:t>
+      </w:r>
+      <w:r>
+        <w:rPr>
+          <w:rStyle w:val="OperatorTok"/>
+        </w:rPr>
+        <w:t xml:space="preserve">$</w:t>
+      </w:r>
+      <w:r>
+        <w:rPr>
+          <w:rStyle w:val="NormalTok"/>
+        </w:rPr>
+        <w:t xml:space="preserve">treat)</w:t>
+      </w:r>
+      <w:r>
+        <w:br/>
+      </w:r>
+      <w:r>
+        <w:br/>
+      </w:r>
+      <w:r>
+        <w:rPr>
+          <w:rStyle w:val="NormalTok"/>
+        </w:rPr>
+        <w:t xml:space="preserve">mean_gp &lt;-</w:t>
+      </w:r>
+      <w:r>
+        <w:rPr>
+          <w:rStyle w:val="StringTok"/>
+        </w:rPr>
+        <w:t xml:space="preserve"> </w:t>
+      </w:r>
+      <w:r>
+        <w:rPr>
+          <w:rStyle w:val="KeywordTok"/>
+        </w:rPr>
+        <w:t xml:space="preserve">aggregate</w:t>
+      </w:r>
+      <w:r>
+        <w:rPr>
+          <w:rStyle w:val="NormalTok"/>
+        </w:rPr>
+        <w:t xml:space="preserve">(psid_pscore</w:t>
+      </w:r>
+      <w:r>
+        <w:rPr>
+          <w:rStyle w:val="OperatorTok"/>
+        </w:rPr>
+        <w:t xml:space="preserve">$</w:t>
+      </w:r>
+      <w:r>
+        <w:rPr>
+          <w:rStyle w:val="NormalTok"/>
+        </w:rPr>
+        <w:t xml:space="preserve">re78, </w:t>
+      </w:r>
+      <w:r>
+        <w:rPr>
+          <w:rStyle w:val="DataTypeTok"/>
+        </w:rPr>
+        <w:t xml:space="preserve">by =</w:t>
+      </w:r>
+      <w:r>
+        <w:rPr>
+          <w:rStyle w:val="NormalTok"/>
+        </w:rPr>
+        <w:t xml:space="preserve"> </w:t>
+      </w:r>
+      <w:r>
+        <w:rPr>
+          <w:rStyle w:val="KeywordTok"/>
+        </w:rPr>
+        <w:t xml:space="preserve">list</w:t>
+      </w:r>
+      <w:r>
+        <w:rPr>
+          <w:rStyle w:val="NormalTok"/>
+        </w:rPr>
+        <w:t xml:space="preserve">(psid_pscore</w:t>
+      </w:r>
+      <w:r>
+        <w:rPr>
+          <w:rStyle w:val="OperatorTok"/>
+        </w:rPr>
+        <w:t xml:space="preserve">$</w:t>
+      </w:r>
+      <w:r>
+        <w:rPr>
+          <w:rStyle w:val="NormalTok"/>
+        </w:rPr>
+        <w:t xml:space="preserve">subclass, psid_pscore</w:t>
+      </w:r>
+      <w:r>
+        <w:rPr>
+          <w:rStyle w:val="OperatorTok"/>
+        </w:rPr>
+        <w:t xml:space="preserve">$</w:t>
+      </w:r>
+      <w:r>
+        <w:rPr>
+          <w:rStyle w:val="NormalTok"/>
+        </w:rPr>
+        <w:t xml:space="preserve">treat), mean)</w:t>
+      </w:r>
+      <w:r>
+        <w:br/>
+      </w:r>
+      <w:r>
+        <w:br/>
+      </w:r>
+      <w:r>
+        <w:rPr>
+          <w:rStyle w:val="NormalTok"/>
+        </w:rPr>
+        <w:t xml:space="preserve">catt &lt;-</w:t>
+      </w:r>
+      <w:r>
+        <w:rPr>
+          <w:rStyle w:val="StringTok"/>
+        </w:rPr>
+        <w:t xml:space="preserve"> </w:t>
+      </w:r>
+      <w:r>
+        <w:rPr>
+          <w:rStyle w:val="NormalTok"/>
+        </w:rPr>
+        <w:t xml:space="preserve">mean_gp[</w:t>
+      </w:r>
+      <w:r>
+        <w:rPr>
+          <w:rStyle w:val="DecValTok"/>
+        </w:rPr>
+        <w:t xml:space="preserve">6</w:t>
+      </w:r>
+      <w:r>
+        <w:rPr>
+          <w:rStyle w:val="OperatorTok"/>
+        </w:rPr>
+        <w:t xml:space="preserve">:</w:t>
+      </w:r>
+      <w:r>
+        <w:rPr>
+          <w:rStyle w:val="DecValTok"/>
+        </w:rPr>
+        <w:t xml:space="preserve">10</w:t>
+      </w:r>
+      <w:r>
+        <w:rPr>
+          <w:rStyle w:val="NormalTok"/>
+        </w:rPr>
+        <w:t xml:space="preserve">, </w:t>
+      </w:r>
+      <w:r>
+        <w:rPr>
+          <w:rStyle w:val="DecValTok"/>
+        </w:rPr>
+        <w:t xml:space="preserve">3</w:t>
+      </w:r>
+      <w:r>
+        <w:rPr>
+          <w:rStyle w:val="NormalTok"/>
+        </w:rPr>
+        <w:t xml:space="preserve">] </w:t>
+      </w:r>
+      <w:r>
+        <w:rPr>
+          <w:rStyle w:val="OperatorTok"/>
+        </w:rPr>
+        <w:t xml:space="preserve">-</w:t>
+      </w:r>
+      <w:r>
+        <w:rPr>
+          <w:rStyle w:val="StringTok"/>
+        </w:rPr>
+        <w:t xml:space="preserve"> </w:t>
+      </w:r>
+      <w:r>
+        <w:rPr>
+          <w:rStyle w:val="NormalTok"/>
+        </w:rPr>
+        <w:t xml:space="preserve">mean_gp[</w:t>
+      </w:r>
+      <w:r>
+        <w:rPr>
+          <w:rStyle w:val="DecValTok"/>
+        </w:rPr>
+        <w:t xml:space="preserve">1</w:t>
+      </w:r>
+      <w:r>
+        <w:rPr>
+          <w:rStyle w:val="OperatorTok"/>
+        </w:rPr>
+        <w:t xml:space="preserve">:</w:t>
+      </w:r>
+      <w:r>
+        <w:rPr>
+          <w:rStyle w:val="DecValTok"/>
+        </w:rPr>
+        <w:t xml:space="preserve">5</w:t>
+      </w:r>
+      <w:r>
+        <w:rPr>
+          <w:rStyle w:val="NormalTok"/>
+        </w:rPr>
+        <w:t xml:space="preserve">, </w:t>
+      </w:r>
+      <w:r>
+        <w:rPr>
+          <w:rStyle w:val="DecValTok"/>
+        </w:rPr>
+        <w:t xml:space="preserve">3</w:t>
+      </w:r>
+      <w:r>
+        <w:rPr>
+          <w:rStyle w:val="NormalTok"/>
+        </w:rPr>
+        <w:t xml:space="preserve">]</w:t>
+      </w:r>
+      <w:r>
+        <w:br/>
+      </w:r>
+      <w:r>
+        <w:br/>
+      </w:r>
+      <w:r>
+        <w:rPr>
+          <w:rStyle w:val="NormalTok"/>
+        </w:rPr>
+        <w:t xml:space="preserve">att &lt;-</w:t>
+      </w:r>
+      <w:r>
+        <w:rPr>
+          <w:rStyle w:val="StringTok"/>
+        </w:rPr>
+        <w:t xml:space="preserve"> </w:t>
+      </w:r>
+      <w:r>
+        <w:rPr>
+          <w:rStyle w:val="KeywordTok"/>
+        </w:rPr>
+        <w:t xml:space="preserve">sum</w:t>
+      </w:r>
+      <w:r>
+        <w:rPr>
+          <w:rStyle w:val="NormalTok"/>
+        </w:rPr>
+        <w:t xml:space="preserve">(catt</w:t>
+      </w:r>
+      <w:r>
+        <w:rPr>
+          <w:rStyle w:val="OperatorTok"/>
+        </w:rPr>
+        <w:t xml:space="preserve">*</w:t>
+      </w:r>
+      <w:r>
+        <w:rPr>
+          <w:rStyle w:val="NormalTok"/>
+        </w:rPr>
+        <w:t xml:space="preserve">num_tab[,</w:t>
+      </w:r>
+      <w:r>
+        <w:rPr>
+          <w:rStyle w:val="DecValTok"/>
+        </w:rPr>
+        <w:t xml:space="preserve">2</w:t>
+      </w:r>
+      <w:r>
+        <w:rPr>
+          <w:rStyle w:val="NormalTok"/>
+        </w:rPr>
+        <w:t xml:space="preserve">]</w:t>
+      </w:r>
+      <w:r>
+        <w:rPr>
+          <w:rStyle w:val="OperatorTok"/>
+        </w:rPr>
+        <w:t xml:space="preserve">/</w:t>
+      </w:r>
+      <w:r>
+        <w:rPr>
+          <w:rStyle w:val="KeywordTok"/>
+        </w:rPr>
+        <w:t xml:space="preserve">sum</w:t>
+      </w:r>
+      <w:r>
+        <w:rPr>
+          <w:rStyle w:val="NormalTok"/>
+        </w:rPr>
+        <w:t xml:space="preserve">(num_tab[,</w:t>
+      </w:r>
+      <w:r>
+        <w:rPr>
+          <w:rStyle w:val="DecValTok"/>
+        </w:rPr>
+        <w:t xml:space="preserve">2</w:t>
+      </w:r>
+      <w:r>
+        <w:rPr>
+          <w:rStyle w:val="NormalTok"/>
+        </w:rPr>
+        <w:t xml:space="preserve">]))</w:t>
+      </w:r>
+    </w:p>
+    <w:p>
+      <w:pPr>
+        <w:pStyle w:val="FirstParagraph"/>
+      </w:pPr>
+      <w:r>
+        <w:t xml:space="preserve">ATT = -0.6612782</w:t>
+      </w:r>
+    </w:p>
+    <w:p>
+      <w:pPr>
         <w:pStyle w:val="Heading4"/>
       </w:pPr>
       <w:bookmarkStart w:id="24" w:name="section-4"/>
@@ -425,6 +2760,54 @@
     </w:p>
     <w:p>
       <w:pPr>
+        <w:pStyle w:val="FirstParagraph"/>
+      </w:pPr>
+      <w:r>
+        <w:t xml:space="preserve">Overall average effect on treated =</w:t>
+      </w:r>
+    </w:p>
+    <w:p>
+      <w:pPr>
+        <w:pStyle w:val="BodyText"/>
+      </w:pPr>
+      <w:r>
+        <w:t xml:space="preserve">(2.2 - 15.6)*(22)/112 + (5.1 - 6.3)*(23)/112 + (2.2 - 5.3)*(22)/112 + (7.5 - 16.8)*(22)/112 + (2.3 - 5.1)*(23)/112</w:t>
+      </w:r>
+    </w:p>
+    <w:p>
+      <w:pPr>
+        <w:pStyle w:val="BodyText"/>
+      </w:pPr>
+      <w:r>
+        <w:t xml:space="preserve">= -5.88929</w:t>
+      </w:r>
+    </w:p>
+    <w:p>
+      <w:pPr>
+        <w:pStyle w:val="BodyText"/>
+      </w:pPr>
+      <w:r>
+        <w:t xml:space="preserve">Standard error =</w:t>
+      </w:r>
+    </w:p>
+    <w:p>
+      <w:pPr>
+        <w:pStyle w:val="BodyText"/>
+      </w:pPr>
+      <w:r>
+        <w:t xml:space="preserve">sqrt((2.9)^2 *((22)/112)^2 + (3.9)^2 *((23)/112)^2 + (3.1)^2 *((22)/112)^2 + (2.8)^2 *((22)/112)^2 + (3.1)^2 *((23)/112)^2)</w:t>
+      </w:r>
+    </w:p>
+    <w:p>
+      <w:pPr>
+        <w:pStyle w:val="BodyText"/>
+      </w:pPr>
+      <w:r>
+        <w:t xml:space="preserve">= 1.429855</w:t>
+      </w:r>
+    </w:p>
+    <w:p>
+      <w:pPr>
         <w:pStyle w:val="Heading4"/>
       </w:pPr>
       <w:bookmarkStart w:id="25" w:name="section-5"/>
@@ -435,6 +2818,14 @@
     </w:p>
     <w:p>
       <w:pPr>
+        <w:pStyle w:val="FirstParagraph"/>
+      </w:pPr>
+      <w:r>
+        <w:t xml:space="preserve">DID estimate = (4.55 - 4.75) - (4.85 - 4.80) = -0.25</w:t>
+      </w:r>
+    </w:p>
+    <w:p>
+      <w:pPr>
         <w:pStyle w:val="Heading4"/>
       </w:pPr>
       <w:bookmarkStart w:id="26" w:name="section-6"/>
@@ -458,11 +2849,32 @@
       <w:pPr>
         <w:pStyle w:val="BodyText"/>
       </w:pPr>
-      <w:r>
-        <w:rPr>
-          <w:b/>
-        </w:rPr>
-        <w:t xml:space="preserve">ii)</w:t>
+      <m:oMath>
+        <m:sSub>
+          <m:e>
+            <m:acc>
+              <m:accPr>
+                <m:chr m:val="̂"/>
+              </m:accPr>
+              <m:e>
+                <m:r>
+                  <m:t>γ</m:t>
+                </m:r>
+              </m:e>
+            </m:acc>
+          </m:e>
+          <m:sub>
+            <m:r>
+              <m:t>s</m:t>
+            </m:r>
+          </m:sub>
+        </m:sSub>
+      </m:oMath>
+      <w:r>
+        <w:t xml:space="preserve"> </w:t>
+      </w:r>
+      <w:r>
+        <w:t xml:space="preserve">= 4.75 - 4.80 = -0.05</w:t>
       </w:r>
     </w:p>
     <w:p>
@@ -473,7 +2885,79 @@
         <w:rPr>
           <w:b/>
         </w:rPr>
+        <w:t xml:space="preserve">ii)</w:t>
+      </w:r>
+    </w:p>
+    <w:p>
+      <w:pPr>
+        <w:pStyle w:val="BodyText"/>
+      </w:pPr>
+      <m:oMath>
+        <m:acc>
+          <m:accPr>
+            <m:chr m:val="̂"/>
+          </m:accPr>
+          <m:e>
+            <m:r>
+              <m:t>λ</m:t>
+            </m:r>
+          </m:e>
+        </m:acc>
+      </m:oMath>
+      <w:r>
+        <w:t xml:space="preserve"> </w:t>
+      </w:r>
+      <w:r>
+        <w:t xml:space="preserve">= 4.85 - 4.80 = 0.05</w:t>
+      </w:r>
+    </w:p>
+    <w:p>
+      <w:pPr>
+        <w:pStyle w:val="BodyText"/>
+      </w:pPr>
+      <w:r>
+        <w:rPr>
+          <w:b/>
+        </w:rPr>
         <w:t xml:space="preserve">iii)</w:t>
+      </w:r>
+    </w:p>
+    <w:p>
+      <w:pPr>
+        <w:pStyle w:val="BodyText"/>
+      </w:pPr>
+      <m:oMath>
+        <m:sSub>
+          <m:e>
+            <m:acc>
+              <m:accPr>
+                <m:chr m:val="̂"/>
+              </m:accPr>
+              <m:e>
+                <m:r>
+                  <m:t>α</m:t>
+                </m:r>
+              </m:e>
+            </m:acc>
+          </m:e>
+          <m:sub>
+            <m:r>
+              <m:t>D</m:t>
+            </m:r>
+            <m:r>
+              <m:t>I</m:t>
+            </m:r>
+            <m:r>
+              <m:t>D</m:t>
+            </m:r>
+          </m:sub>
+        </m:sSub>
+      </m:oMath>
+      <w:r>
+        <w:t xml:space="preserve"> </w:t>
+      </w:r>
+      <w:r>
+        <w:t xml:space="preserve">= (4.55 - 4.75) - 0.05 = -0.25</w:t>
       </w:r>
     </w:p>
     <w:sectPr/>

</xml_diff>